<commit_message>
Más preguntas relacionadas con subastas, clientes y residencias.
</commit_message>
<xml_diff>
--- a/Entrevista.docx
+++ b/Entrevista.docx
@@ -161,420 +161,410 @@
         <w:rPr>
           <w:b/>
         </w:rPr>
-        <w:t>¿</w:t>
-      </w:r>
-      <w:r>
-        <w:rPr>
-          <w:b/>
-        </w:rPr>
-        <w:t>Hoy c</w:t>
-      </w:r>
-      <w:r>
-        <w:rPr>
-          <w:b/>
-        </w:rPr>
-        <w:t>ó</w:t>
-      </w:r>
-      <w:r>
-        <w:rPr>
-          <w:b/>
-        </w:rPr>
-        <w:t>mo registran las reservaciones</w:t>
-      </w:r>
+        <w:t>¿Hoy cómo registran las reservaciones?</w:t>
+      </w:r>
+    </w:p>
+    <w:p>
+      <w:pPr>
+        <w:pStyle w:val="Prrafodelista"/>
+      </w:pPr>
+      <w:proofErr w:type="spellStart"/>
+      <w:r>
+        <w:t>Via</w:t>
+      </w:r>
+      <w:proofErr w:type="spellEnd"/>
+      <w:r>
+        <w:t xml:space="preserve"> Excel.</w:t>
+      </w:r>
+    </w:p>
+    <w:p>
+      <w:pPr>
+        <w:pStyle w:val="Prrafodelista"/>
+        <w:numPr>
+          <w:ilvl w:val="0"/>
+          <w:numId w:val="1"/>
+        </w:numPr>
+        <w:rPr>
+          <w:b/>
+        </w:rPr>
+      </w:pPr>
+      <w:r>
+        <w:rPr>
+          <w:b/>
+        </w:rPr>
+        <w:t>¿Qué datos de los clientes quieren almacenar?</w:t>
+      </w:r>
+    </w:p>
+    <w:p>
+      <w:pPr>
+        <w:pStyle w:val="Prrafodelista"/>
+        <w:numPr>
+          <w:ilvl w:val="0"/>
+          <w:numId w:val="1"/>
+        </w:numPr>
+        <w:rPr>
+          <w:b/>
+        </w:rPr>
+      </w:pPr>
+      <w:r>
+        <w:rPr>
+          <w:b/>
+        </w:rPr>
+        <w:t>¿Existen diferentes tipos de clientes? De existir, ¿en qué se diferencian?</w:t>
+      </w:r>
+    </w:p>
+    <w:p>
+      <w:pPr>
+        <w:pStyle w:val="Prrafodelista"/>
+      </w:pPr>
+      <w:r>
+        <w:t>Si, clientes comunes y clientes premium.</w:t>
+      </w:r>
+    </w:p>
+    <w:p>
+      <w:pPr>
+        <w:pStyle w:val="Prrafodelista"/>
+      </w:pPr>
+      <w:r>
+        <w:t>Cliente común puede efectuar una reserva en las residencias que están en subasta, en cambio un Cliente premium puede reservarla sin necesidad de que esté en subasta.</w:t>
+      </w:r>
+    </w:p>
+    <w:p>
+      <w:pPr>
+        <w:pStyle w:val="Prrafodelista"/>
+        <w:numPr>
+          <w:ilvl w:val="0"/>
+          <w:numId w:val="1"/>
+        </w:numPr>
+        <w:rPr>
+          <w:b/>
+        </w:rPr>
+      </w:pPr>
+      <w:r>
+        <w:rPr>
+          <w:b/>
+        </w:rPr>
+        <w:t>¿Existen plazos mínimos/máximos para efectuar una reservación?</w:t>
+      </w:r>
+    </w:p>
+    <w:p>
+      <w:pPr>
+        <w:pStyle w:val="Prrafodelista"/>
+      </w:pPr>
+      <w:r>
+        <w:t xml:space="preserve">Si, siempre se deben efectuar entre los 12 y los 6 meses de la fecha. Por ejemplo, para reservar el 10 de </w:t>
+      </w:r>
+      <w:proofErr w:type="gramStart"/>
+      <w:r>
+        <w:t>Noviembre</w:t>
+      </w:r>
+      <w:proofErr w:type="gramEnd"/>
+      <w:r>
+        <w:t xml:space="preserve"> de 2019, se puede realizar desde el 10 de Noviembre de 2018 hasta 10 de Mayo de 2019.</w:t>
+      </w:r>
+    </w:p>
+    <w:p>
+      <w:pPr>
+        <w:pStyle w:val="Prrafodelista"/>
+        <w:numPr>
+          <w:ilvl w:val="0"/>
+          <w:numId w:val="1"/>
+        </w:numPr>
+        <w:rPr>
+          <w:b/>
+        </w:rPr>
+      </w:pPr>
+      <w:r>
+        <w:rPr>
+          <w:b/>
+        </w:rPr>
+        <w:t>¿Qué cantidad de residencias poseen?</w:t>
+      </w:r>
+    </w:p>
+    <w:p>
+      <w:pPr>
+        <w:pStyle w:val="Prrafodelista"/>
+      </w:pPr>
+      <w:r>
+        <w:t>47</w:t>
+      </w:r>
+    </w:p>
+    <w:p>
+      <w:pPr>
+        <w:pStyle w:val="Prrafodelista"/>
+        <w:numPr>
+          <w:ilvl w:val="0"/>
+          <w:numId w:val="1"/>
+        </w:numPr>
+        <w:rPr>
+          <w:b/>
+        </w:rPr>
+      </w:pPr>
+      <w:r>
+        <w:rPr>
+          <w:b/>
+        </w:rPr>
+        <w:t>¿Puede llegar a cambiar el número de residencias que poseen?</w:t>
+      </w:r>
+    </w:p>
+    <w:p>
+      <w:pPr>
+        <w:pStyle w:val="Prrafodelista"/>
+        <w:numPr>
+          <w:ilvl w:val="0"/>
+          <w:numId w:val="1"/>
+        </w:numPr>
+        <w:rPr>
+          <w:b/>
+        </w:rPr>
+      </w:pPr>
+      <w:r>
+        <w:rPr>
+          <w:b/>
+        </w:rPr>
+        <w:t>¿Qué costos mensuales manejan los 2 tipos de clientes?</w:t>
+      </w:r>
+    </w:p>
+    <w:p>
+      <w:pPr>
+        <w:pStyle w:val="Prrafodelista"/>
+      </w:pPr>
+      <w:r>
+        <w:t>Los clientes comunes abonan $1000 por mes, y los Premium deben pagar una inscripción y $3000 por mes. Si un cliente común se quiere pasar a premium, deberá abonar la inscripción y luego $3000 por mes.</w:t>
+      </w:r>
+    </w:p>
+    <w:p>
+      <w:pPr>
+        <w:pStyle w:val="Prrafodelista"/>
+        <w:numPr>
+          <w:ilvl w:val="0"/>
+          <w:numId w:val="1"/>
+        </w:numPr>
+        <w:rPr>
+          <w:b/>
+        </w:rPr>
+      </w:pPr>
+      <w:r>
+        <w:rPr>
+          <w:b/>
+        </w:rPr>
+        <w:t xml:space="preserve">¿Los clientes pueden cancelar una </w:t>
+      </w:r>
+      <w:proofErr w:type="spellStart"/>
+      <w:r>
+        <w:rPr>
+          <w:b/>
+        </w:rPr>
+        <w:t>reservacion</w:t>
+      </w:r>
+      <w:proofErr w:type="spellEnd"/>
+      <w:r>
+        <w:rPr>
+          <w:b/>
+        </w:rPr>
+        <w:t>? ¿tienen alguna "</w:t>
+      </w:r>
+      <w:proofErr w:type="spellStart"/>
+      <w:r>
+        <w:rPr>
+          <w:b/>
+        </w:rPr>
+        <w:t>sancion</w:t>
+      </w:r>
+      <w:proofErr w:type="spellEnd"/>
+      <w:r>
+        <w:rPr>
+          <w:b/>
+        </w:rPr>
+        <w:t xml:space="preserve">" </w:t>
+      </w:r>
+      <w:proofErr w:type="spellStart"/>
+      <w:r>
+        <w:rPr>
+          <w:b/>
+        </w:rPr>
+        <w:t>segun</w:t>
+      </w:r>
+      <w:proofErr w:type="spellEnd"/>
+      <w:r>
+        <w:rPr>
+          <w:b/>
+        </w:rPr>
+        <w:t xml:space="preserve"> la proximidad a la fecha de reserva?</w:t>
+      </w:r>
+    </w:p>
+    <w:p>
+      <w:pPr>
+        <w:pStyle w:val="Prrafodelista"/>
+      </w:pPr>
+      <w:r>
+        <w:t>Si, p</w:t>
+      </w:r>
+      <w:r>
+        <w:t xml:space="preserve">ueden cancelar, </w:t>
+      </w:r>
+      <w:r>
+        <w:t xml:space="preserve">y </w:t>
+      </w:r>
+      <w:r>
+        <w:t>se le</w:t>
+      </w:r>
+      <w:r>
+        <w:t>s</w:t>
+      </w:r>
+      <w:r>
+        <w:t xml:space="preserve"> devuelve</w:t>
+      </w:r>
+      <w:r>
+        <w:t xml:space="preserve"> el/</w:t>
+      </w:r>
+      <w:proofErr w:type="gramStart"/>
+      <w:r>
+        <w:t>los crédito</w:t>
+      </w:r>
+      <w:proofErr w:type="gramEnd"/>
+      <w:r>
+        <w:t>/s.</w:t>
+      </w:r>
+    </w:p>
+    <w:p>
+      <w:pPr>
+        <w:pStyle w:val="Prrafodelista"/>
+        <w:numPr>
+          <w:ilvl w:val="0"/>
+          <w:numId w:val="1"/>
+        </w:numPr>
+        <w:rPr>
+          <w:b/>
+        </w:rPr>
+      </w:pPr>
+      <w:r>
+        <w:rPr>
+          <w:b/>
+        </w:rPr>
+        <w:t>¿Qué datos de la residencia proporcionan a los clientes?</w:t>
+      </w:r>
+    </w:p>
+    <w:p>
+      <w:pPr>
+        <w:pStyle w:val="Prrafodelista"/>
+      </w:pPr>
+      <w:r>
+        <w:t>El lugar geográfico, una f</w:t>
+      </w:r>
+      <w:r>
+        <w:t xml:space="preserve">oto, </w:t>
+      </w:r>
+      <w:r>
+        <w:t>características generales</w:t>
+      </w:r>
+      <w:r>
+        <w:t>.</w:t>
+      </w:r>
+    </w:p>
+    <w:p>
+      <w:pPr>
+        <w:pStyle w:val="Prrafodelista"/>
+        <w:numPr>
+          <w:ilvl w:val="0"/>
+          <w:numId w:val="1"/>
+        </w:numPr>
+        <w:rPr>
+          <w:b/>
+        </w:rPr>
+      </w:pPr>
+      <w:r>
+        <w:rPr>
+          <w:b/>
+        </w:rPr>
+        <w:t>¿Los clientes siempre reservan por semanas completas?</w:t>
+      </w:r>
+    </w:p>
+    <w:p>
+      <w:pPr>
+        <w:pStyle w:val="Prrafodelista"/>
+      </w:pPr>
+      <w:r>
+        <w:t>Si, siempre por semanas.</w:t>
+      </w:r>
+    </w:p>
+    <w:p>
+      <w:pPr>
+        <w:pStyle w:val="Prrafodelista"/>
+        <w:numPr>
+          <w:ilvl w:val="0"/>
+          <w:numId w:val="1"/>
+        </w:numPr>
+        <w:rPr>
+          <w:b/>
+        </w:rPr>
+      </w:pPr>
+      <w:r>
+        <w:rPr>
+          <w:b/>
+        </w:rPr>
+        <w:t>¿En qué forma de pagos se quieren manejar?</w:t>
+      </w:r>
+    </w:p>
+    <w:p>
+      <w:pPr>
+        <w:pStyle w:val="Prrafodelista"/>
+      </w:pPr>
+      <w:r>
+        <w:t>Todo pago electrónico, es decir, a través del nuevo sitio. Excepto el pago de la inscripción de los usuarios Premium (ya sea nuevo, o cambio de perfil), que se seguirá realizando en el local.</w:t>
+      </w:r>
+    </w:p>
+    <w:p>
+      <w:pPr>
+        <w:pStyle w:val="Prrafodelista"/>
+        <w:numPr>
+          <w:ilvl w:val="0"/>
+          <w:numId w:val="1"/>
+        </w:numPr>
+        <w:rPr>
+          <w:b/>
+        </w:rPr>
+      </w:pPr>
+      <w:r>
+        <w:rPr>
+          <w:b/>
+        </w:rPr>
+        <w:t xml:space="preserve">Subastas: </w:t>
+      </w:r>
+      <w:proofErr w:type="gramStart"/>
+      <w:r>
+        <w:rPr>
+          <w:b/>
+        </w:rPr>
+        <w:t xml:space="preserve">se va a poder especificar un </w:t>
+      </w:r>
+      <w:proofErr w:type="spellStart"/>
+      <w:r>
+        <w:rPr>
+          <w:b/>
+        </w:rPr>
+        <w:t>monton</w:t>
+      </w:r>
+      <w:proofErr w:type="spellEnd"/>
+      <w:r>
+        <w:rPr>
+          <w:b/>
+        </w:rPr>
+        <w:t xml:space="preserve"> </w:t>
+      </w:r>
+      <w:proofErr w:type="spellStart"/>
+      <w:r>
+        <w:rPr>
+          <w:b/>
+        </w:rPr>
+        <w:t>minimo</w:t>
+      </w:r>
+      <w:proofErr w:type="spellEnd"/>
       <w:r>
         <w:rPr>
           <w:b/>
         </w:rPr>
         <w:t>?</w:t>
-      </w:r>
-    </w:p>
-    <w:p>
-      <w:pPr>
-        <w:pStyle w:val="Prrafodelista"/>
-      </w:pPr>
-      <w:proofErr w:type="spellStart"/>
-      <w:r>
-        <w:t>Via</w:t>
-      </w:r>
-      <w:proofErr w:type="spellEnd"/>
-      <w:r>
-        <w:t xml:space="preserve"> Excel.</w:t>
-      </w:r>
-    </w:p>
-    <w:p>
-      <w:pPr>
-        <w:pStyle w:val="Prrafodelista"/>
-        <w:numPr>
-          <w:ilvl w:val="0"/>
-          <w:numId w:val="1"/>
-        </w:numPr>
-        <w:rPr>
-          <w:b/>
-        </w:rPr>
-      </w:pPr>
-      <w:r>
-        <w:rPr>
-          <w:b/>
-        </w:rPr>
-        <w:t>¿Qué datos de los clientes quieren almacenar?</w:t>
-      </w:r>
-    </w:p>
-    <w:p>
-      <w:pPr>
-        <w:pStyle w:val="Prrafodelista"/>
-        <w:numPr>
-          <w:ilvl w:val="0"/>
-          <w:numId w:val="1"/>
-        </w:numPr>
-        <w:rPr>
-          <w:b/>
-        </w:rPr>
-      </w:pPr>
-      <w:r>
-        <w:rPr>
-          <w:b/>
-        </w:rPr>
-        <w:t>¿Existen diferentes tipos de clientes? De existir, ¿en qué se diferencian?</w:t>
-      </w:r>
-    </w:p>
-    <w:p>
-      <w:pPr>
-        <w:pStyle w:val="Prrafodelista"/>
-      </w:pPr>
-      <w:r>
-        <w:t>Si, clientes comunes y clientes premium.</w:t>
-      </w:r>
-    </w:p>
-    <w:p>
-      <w:pPr>
-        <w:pStyle w:val="Prrafodelista"/>
-      </w:pPr>
-      <w:r>
-        <w:t>Cliente común puede efectuar una reserva en las residencias que están en subasta, en cambio un Cliente premium puede reservarla sin necesidad de que esté en subasta.</w:t>
-      </w:r>
-    </w:p>
-    <w:p>
-      <w:pPr>
-        <w:pStyle w:val="Prrafodelista"/>
-        <w:numPr>
-          <w:ilvl w:val="0"/>
-          <w:numId w:val="1"/>
-        </w:numPr>
-        <w:rPr>
-          <w:b/>
-        </w:rPr>
-      </w:pPr>
-      <w:r>
-        <w:rPr>
-          <w:b/>
-        </w:rPr>
-        <w:t>¿Existen plazos mínimos/máximos para efectuar una reservación?</w:t>
-      </w:r>
-    </w:p>
-    <w:p>
-      <w:pPr>
-        <w:pStyle w:val="Prrafodelista"/>
-      </w:pPr>
-      <w:r>
-        <w:t xml:space="preserve">Si, siempre se deben efectuar entre los 12 y los 6 meses de la fecha. Por ejemplo, para reservar el 10 de </w:t>
-      </w:r>
-      <w:proofErr w:type="gramStart"/>
-      <w:r>
-        <w:t>Noviembre</w:t>
-      </w:r>
-      <w:proofErr w:type="gramEnd"/>
-      <w:r>
-        <w:t xml:space="preserve"> de 2019, se puede realizar desde el 10 de Noviembre de 2018 hasta 10 de Mayo de 2019.</w:t>
-      </w:r>
-    </w:p>
-    <w:p>
-      <w:pPr>
-        <w:pStyle w:val="Prrafodelista"/>
-        <w:numPr>
-          <w:ilvl w:val="0"/>
-          <w:numId w:val="1"/>
-        </w:numPr>
-        <w:rPr>
-          <w:b/>
-        </w:rPr>
-      </w:pPr>
-      <w:r>
-        <w:rPr>
-          <w:b/>
-        </w:rPr>
-        <w:t>¿Qué cantidad de residencias poseen?</w:t>
-      </w:r>
-    </w:p>
-    <w:p>
-      <w:pPr>
-        <w:pStyle w:val="Prrafodelista"/>
-      </w:pPr>
-      <w:r>
-        <w:t>47</w:t>
-      </w:r>
-    </w:p>
-    <w:p>
-      <w:pPr>
-        <w:pStyle w:val="Prrafodelista"/>
-        <w:numPr>
-          <w:ilvl w:val="0"/>
-          <w:numId w:val="1"/>
-        </w:numPr>
-        <w:rPr>
-          <w:b/>
-        </w:rPr>
-      </w:pPr>
-      <w:r>
-        <w:rPr>
-          <w:b/>
-        </w:rPr>
-        <w:t>¿Puede llegar a cambiar el número de residencias que poseen?</w:t>
-      </w:r>
-    </w:p>
-    <w:p>
-      <w:pPr>
-        <w:pStyle w:val="Prrafodelista"/>
-        <w:numPr>
-          <w:ilvl w:val="0"/>
-          <w:numId w:val="1"/>
-        </w:numPr>
-        <w:rPr>
-          <w:b/>
-        </w:rPr>
-      </w:pPr>
-      <w:r>
-        <w:rPr>
-          <w:b/>
-        </w:rPr>
-        <w:t>¿Qué costos mensuales manejan los 2 tipos de clientes?</w:t>
-      </w:r>
-    </w:p>
-    <w:p>
-      <w:pPr>
-        <w:pStyle w:val="Prrafodelista"/>
-      </w:pPr>
-      <w:r>
-        <w:t>Los clientes comunes abonan $1000 por mes, y los Premium deben pagar una inscripción y $3000 por mes. Si un cliente común se quiere pasar a premium, deberá abonar la inscripción y luego $3000 por mes.</w:t>
-      </w:r>
-    </w:p>
-    <w:p>
-      <w:pPr>
-        <w:pStyle w:val="Prrafodelista"/>
-        <w:numPr>
-          <w:ilvl w:val="0"/>
-          <w:numId w:val="1"/>
-        </w:numPr>
-        <w:rPr>
-          <w:b/>
-        </w:rPr>
-      </w:pPr>
-      <w:r>
-        <w:rPr>
-          <w:b/>
-        </w:rPr>
-        <w:t xml:space="preserve">¿Los clientes pueden cancelar una </w:t>
-      </w:r>
-      <w:proofErr w:type="spellStart"/>
-      <w:r>
-        <w:rPr>
-          <w:b/>
-        </w:rPr>
-        <w:t>reservacion</w:t>
-      </w:r>
-      <w:proofErr w:type="spellEnd"/>
-      <w:r>
-        <w:rPr>
-          <w:b/>
-        </w:rPr>
-        <w:t>? ¿tienen alguna "</w:t>
-      </w:r>
-      <w:proofErr w:type="spellStart"/>
-      <w:r>
-        <w:rPr>
-          <w:b/>
-        </w:rPr>
-        <w:t>sancion</w:t>
-      </w:r>
-      <w:proofErr w:type="spellEnd"/>
-      <w:r>
-        <w:rPr>
-          <w:b/>
-        </w:rPr>
-        <w:t xml:space="preserve">" </w:t>
-      </w:r>
-      <w:proofErr w:type="spellStart"/>
-      <w:r>
-        <w:rPr>
-          <w:b/>
-        </w:rPr>
-        <w:t>segun</w:t>
-      </w:r>
-      <w:proofErr w:type="spellEnd"/>
-      <w:r>
-        <w:rPr>
-          <w:b/>
-        </w:rPr>
-        <w:t xml:space="preserve"> la proximidad a la fecha de reserva?</w:t>
-      </w:r>
-    </w:p>
-    <w:p>
-      <w:pPr>
-        <w:pStyle w:val="Prrafodelista"/>
-      </w:pPr>
-      <w:r>
-        <w:t>Si, p</w:t>
-      </w:r>
-      <w:r>
-        <w:t xml:space="preserve">ueden cancelar, </w:t>
-      </w:r>
-      <w:r>
-        <w:t xml:space="preserve">y </w:t>
-      </w:r>
-      <w:r>
-        <w:t>se le</w:t>
-      </w:r>
-      <w:r>
-        <w:t>s</w:t>
-      </w:r>
-      <w:r>
-        <w:t xml:space="preserve"> devuelve</w:t>
-      </w:r>
-      <w:r>
-        <w:t xml:space="preserve"> el/</w:t>
-      </w:r>
-      <w:proofErr w:type="gramStart"/>
-      <w:r>
-        <w:t>los crédito</w:t>
-      </w:r>
-      <w:proofErr w:type="gramEnd"/>
-      <w:r>
-        <w:t>/s.</w:t>
-      </w:r>
-    </w:p>
-    <w:p>
-      <w:pPr>
-        <w:pStyle w:val="Prrafodelista"/>
-        <w:numPr>
-          <w:ilvl w:val="0"/>
-          <w:numId w:val="1"/>
-        </w:numPr>
-        <w:rPr>
-          <w:b/>
-        </w:rPr>
-      </w:pPr>
-      <w:r>
-        <w:rPr>
-          <w:b/>
-        </w:rPr>
-        <w:t>¿Qué datos de la residencia proporcionan a los clientes?</w:t>
-      </w:r>
-    </w:p>
-    <w:p>
-      <w:pPr>
-        <w:pStyle w:val="Prrafodelista"/>
-      </w:pPr>
-      <w:r>
-        <w:t>El lugar geográfico, una f</w:t>
-      </w:r>
-      <w:r>
-        <w:t xml:space="preserve">oto, </w:t>
-      </w:r>
-      <w:r>
-        <w:t>características generales</w:t>
-      </w:r>
-      <w:r>
-        <w:t>.</w:t>
-      </w:r>
-    </w:p>
-    <w:p>
-      <w:pPr>
-        <w:pStyle w:val="Prrafodelista"/>
-        <w:numPr>
-          <w:ilvl w:val="0"/>
-          <w:numId w:val="1"/>
-        </w:numPr>
-        <w:rPr>
-          <w:b/>
-        </w:rPr>
-      </w:pPr>
-      <w:r>
-        <w:rPr>
-          <w:b/>
-        </w:rPr>
-        <w:t>¿Los clientes siempre reservan por semanas completas?</w:t>
-      </w:r>
-    </w:p>
-    <w:p>
-      <w:pPr>
-        <w:pStyle w:val="Prrafodelista"/>
-      </w:pPr>
-      <w:r>
-        <w:t>Si, siempre por semanas.</w:t>
-      </w:r>
-    </w:p>
-    <w:p>
-      <w:pPr>
-        <w:pStyle w:val="Prrafodelista"/>
-        <w:numPr>
-          <w:ilvl w:val="0"/>
-          <w:numId w:val="1"/>
-        </w:numPr>
-        <w:rPr>
-          <w:b/>
-        </w:rPr>
-      </w:pPr>
-      <w:r>
-        <w:rPr>
-          <w:b/>
-        </w:rPr>
-        <w:t>¿En qué forma de pagos se quieren manejar?</w:t>
-      </w:r>
-    </w:p>
-    <w:p>
-      <w:pPr>
-        <w:pStyle w:val="Prrafodelista"/>
-      </w:pPr>
-      <w:r>
-        <w:t>Todo pago electrónico, es decir, a través del nuevo sitio. Excepto el pago de la inscripción de los usuarios Premium (ya sea nuevo, o cambio de perfil), que se seguirá realizando en el local.</w:t>
-      </w:r>
-    </w:p>
-    <w:p>
-      <w:pPr>
-        <w:pStyle w:val="Prrafodelista"/>
-        <w:numPr>
-          <w:ilvl w:val="0"/>
-          <w:numId w:val="1"/>
-        </w:numPr>
-        <w:rPr>
-          <w:b/>
-        </w:rPr>
-      </w:pPr>
-      <w:r>
-        <w:rPr>
-          <w:b/>
-        </w:rPr>
-        <w:t xml:space="preserve">Subastas: </w:t>
-      </w:r>
-      <w:proofErr w:type="gramStart"/>
-      <w:r>
-        <w:rPr>
-          <w:b/>
-        </w:rPr>
-        <w:t xml:space="preserve">se va a poder especificar un </w:t>
-      </w:r>
-      <w:proofErr w:type="spellStart"/>
-      <w:r>
-        <w:rPr>
-          <w:b/>
-        </w:rPr>
-        <w:t>monton</w:t>
-      </w:r>
-      <w:proofErr w:type="spellEnd"/>
-      <w:r>
-        <w:rPr>
-          <w:b/>
-        </w:rPr>
-        <w:t xml:space="preserve"> minimo?</w:t>
       </w:r>
       <w:proofErr w:type="gramEnd"/>
     </w:p>
@@ -772,32 +762,336 @@
           <w:b/>
         </w:rPr>
       </w:pPr>
+      <w:r>
+        <w:rPr>
+          <w:b/>
+        </w:rPr>
+        <w:t>¿Es posible comprar créditos?</w:t>
+      </w:r>
+    </w:p>
+    <w:p>
+      <w:pPr>
+        <w:pStyle w:val="Prrafodelista"/>
+      </w:pPr>
+      <w:r>
+        <w:t>Si, el cliente p</w:t>
+      </w:r>
+      <w:r>
+        <w:t xml:space="preserve">uede comprar </w:t>
+      </w:r>
+      <w:proofErr w:type="spellStart"/>
+      <w:r>
+        <w:t>creditos</w:t>
+      </w:r>
+      <w:proofErr w:type="spellEnd"/>
+      <w:r>
+        <w:t>.</w:t>
+      </w:r>
+    </w:p>
+    <w:p>
+      <w:pPr>
+        <w:pStyle w:val="Prrafodelista"/>
+        <w:numPr>
+          <w:ilvl w:val="0"/>
+          <w:numId w:val="1"/>
+        </w:numPr>
+        <w:rPr>
+          <w:b/>
+        </w:rPr>
+      </w:pPr>
+      <w:r>
+        <w:rPr>
+          <w:b/>
+        </w:rPr>
+        <w:t xml:space="preserve">¿Le gustaría contar con algún tipo de reporte? (Ya sea de cantidad de reservas por mes, reservas al año, usuario que ha realizado más reservas, </w:t>
+      </w:r>
+      <w:proofErr w:type="spellStart"/>
+      <w:r>
+        <w:rPr>
+          <w:b/>
+        </w:rPr>
+        <w:t>etc</w:t>
+      </w:r>
+      <w:proofErr w:type="spellEnd"/>
+      <w:r>
+        <w:rPr>
+          <w:b/>
+        </w:rPr>
+        <w:t>).</w:t>
+      </w:r>
+    </w:p>
+    <w:p>
+      <w:pPr>
+        <w:pStyle w:val="Prrafodelista"/>
+        <w:numPr>
+          <w:ilvl w:val="0"/>
+          <w:numId w:val="1"/>
+        </w:numPr>
+        <w:rPr>
+          <w:b/>
+        </w:rPr>
+      </w:pPr>
+      <w:r>
+        <w:rPr>
+          <w:b/>
+        </w:rPr>
+        <w:t>¿Los usuarios podrán cancelar su suscripción desde el sitio?</w:t>
+      </w:r>
+    </w:p>
+    <w:p>
+      <w:pPr>
+        <w:pStyle w:val="Prrafodelista"/>
+        <w:numPr>
+          <w:ilvl w:val="0"/>
+          <w:numId w:val="1"/>
+        </w:numPr>
+        <w:rPr>
+          <w:b/>
+        </w:rPr>
+      </w:pPr>
+      <w:r>
+        <w:rPr>
+          <w:b/>
+        </w:rPr>
+        <w:t>¿La forma de pagar la mensualidad será a través de suscripción con tarjeta de crédito? ¿O existirá otro método de pago?</w:t>
+      </w:r>
+    </w:p>
+    <w:p>
+      <w:pPr>
+        <w:pStyle w:val="Prrafodelista"/>
+        <w:numPr>
+          <w:ilvl w:val="0"/>
+          <w:numId w:val="1"/>
+        </w:numPr>
+        <w:rPr>
+          <w:b/>
+        </w:rPr>
+      </w:pPr>
+      <w:r>
+        <w:rPr>
+          <w:b/>
+        </w:rPr>
+        <w:t>¿El pago de la mensualidad, se realiza por adelantado? De ser así, y si el usuario puede cancelar su suscripción, ¿se le hace algún reintegro?</w:t>
+      </w:r>
+    </w:p>
+    <w:p>
+      <w:pPr>
+        <w:pStyle w:val="Prrafodelista"/>
+        <w:numPr>
+          <w:ilvl w:val="0"/>
+          <w:numId w:val="1"/>
+        </w:numPr>
+        <w:rPr>
+          <w:b/>
+        </w:rPr>
+      </w:pPr>
+      <w:r>
+        <w:rPr>
+          <w:b/>
+        </w:rPr>
+        <w:t>¿Desea pod</w:t>
+      </w:r>
+      <w:r>
+        <w:rPr>
+          <w:b/>
+        </w:rPr>
+        <w:t>e</w:t>
+      </w:r>
+      <w:r>
+        <w:rPr>
+          <w:b/>
+        </w:rPr>
+        <w:t xml:space="preserve">r configurar el </w:t>
+      </w:r>
+      <w:proofErr w:type="spellStart"/>
+      <w:r>
+        <w:rPr>
+          <w:b/>
+        </w:rPr>
+        <w:t>envio</w:t>
+      </w:r>
+      <w:proofErr w:type="spellEnd"/>
+      <w:r>
+        <w:rPr>
+          <w:b/>
+        </w:rPr>
+        <w:t xml:space="preserve"> de algún </w:t>
+      </w:r>
+      <w:proofErr w:type="spellStart"/>
+      <w:r>
+        <w:rPr>
+          <w:b/>
+        </w:rPr>
+        <w:t>newsletter</w:t>
+      </w:r>
+      <w:proofErr w:type="spellEnd"/>
+      <w:r>
+        <w:rPr>
+          <w:b/>
+        </w:rPr>
+        <w:t xml:space="preserve"> por correo electrónico al cliente?</w:t>
+      </w:r>
+    </w:p>
+    <w:p>
+      <w:pPr>
+        <w:pStyle w:val="Prrafodelista"/>
+        <w:numPr>
+          <w:ilvl w:val="0"/>
+          <w:numId w:val="1"/>
+        </w:numPr>
+        <w:rPr>
+          <w:b/>
+        </w:rPr>
+      </w:pPr>
+      <w:r>
+        <w:rPr>
+          <w:b/>
+        </w:rPr>
+        <w:t>¿Un cliente puede pasar de Premium a Estándar? En este caso, ¿se le devuelve el dinero de la inscripción?</w:t>
+      </w:r>
+    </w:p>
+    <w:p>
+      <w:pPr>
+        <w:pStyle w:val="Prrafodelista"/>
+        <w:numPr>
+          <w:ilvl w:val="0"/>
+          <w:numId w:val="1"/>
+        </w:numPr>
+        <w:rPr>
+          <w:b/>
+        </w:rPr>
+      </w:pPr>
+      <w:r>
+        <w:rPr>
+          <w:b/>
+        </w:rPr>
+        <w:t xml:space="preserve">¿La inscripción la van a pagar SIEMPRE que se pasen de </w:t>
+      </w:r>
+      <w:proofErr w:type="spellStart"/>
+      <w:r>
+        <w:rPr>
+          <w:b/>
+        </w:rPr>
+        <w:t>Estandar</w:t>
+      </w:r>
+      <w:proofErr w:type="spellEnd"/>
+      <w:r>
+        <w:rPr>
+          <w:b/>
+        </w:rPr>
+        <w:t xml:space="preserve"> a Premium así se cambien de un tipo de cliente al otro </w:t>
+      </w:r>
+      <w:proofErr w:type="spellStart"/>
+      <w:r>
+        <w:rPr>
+          <w:b/>
+        </w:rPr>
+        <w:t>multiples</w:t>
+      </w:r>
+      <w:proofErr w:type="spellEnd"/>
+      <w:r>
+        <w:rPr>
+          <w:b/>
+        </w:rPr>
+        <w:t xml:space="preserve"> veces?</w:t>
+      </w:r>
+    </w:p>
+    <w:p>
+      <w:pPr>
+        <w:pStyle w:val="Prrafodelista"/>
+        <w:numPr>
+          <w:ilvl w:val="0"/>
+          <w:numId w:val="1"/>
+        </w:numPr>
+        <w:rPr>
+          <w:b/>
+        </w:rPr>
+      </w:pPr>
+      <w:r>
+        <w:rPr>
+          <w:b/>
+        </w:rPr>
+        <w:t>¿Un cliente puede hacer más de una reserva en el año? (siempre que cuente con créditos)</w:t>
+      </w:r>
+    </w:p>
+    <w:p>
+      <w:pPr>
+        <w:pStyle w:val="Prrafodelista"/>
+        <w:numPr>
+          <w:ilvl w:val="0"/>
+          <w:numId w:val="1"/>
+        </w:numPr>
+        <w:rPr>
+          <w:b/>
+        </w:rPr>
+      </w:pPr>
+      <w:r>
+        <w:rPr>
+          <w:b/>
+        </w:rPr>
+        <w:t>¿El costo del crédito es un costo fijo o lo van a querer configurar?</w:t>
+      </w:r>
+    </w:p>
+    <w:p>
+      <w:pPr>
+        <w:pStyle w:val="Prrafodelista"/>
+        <w:numPr>
+          <w:ilvl w:val="0"/>
+          <w:numId w:val="1"/>
+        </w:numPr>
+        <w:rPr>
+          <w:b/>
+        </w:rPr>
+      </w:pPr>
+      <w:r>
+        <w:rPr>
+          <w:b/>
+        </w:rPr>
+        <w:t>Volviendo al uso de los créditos, ¿1 crédito equivale a 1 semana de una residencia? En el caso de participar de una subasta, se pueden ofertar más créditos para ganar la puja, pero siempre hablando de la misma cantidad de semanas, ¿correcto?</w:t>
+      </w:r>
+    </w:p>
+    <w:p>
+      <w:pPr>
+        <w:pStyle w:val="Prrafodelista"/>
+        <w:numPr>
+          <w:ilvl w:val="0"/>
+          <w:numId w:val="1"/>
+        </w:numPr>
+        <w:rPr>
+          <w:b/>
+        </w:rPr>
+      </w:pPr>
+      <w:r>
+        <w:rPr>
+          <w:b/>
+        </w:rPr>
+        <w:t>¿Desean poder destacar alguna publicidad por sobre las demás? (por ejemplo, residencias destacadas en la portada del sitio).</w:t>
+      </w:r>
+    </w:p>
+    <w:p>
+      <w:pPr>
+        <w:pStyle w:val="Prrafodelista"/>
+        <w:numPr>
+          <w:ilvl w:val="0"/>
+          <w:numId w:val="1"/>
+        </w:numPr>
+        <w:rPr>
+          <w:b/>
+        </w:rPr>
+      </w:pPr>
+      <w:r>
+        <w:rPr>
+          <w:b/>
+        </w:rPr>
+        <w:t>¿</w:t>
+      </w:r>
       <w:bookmarkStart w:id="0" w:name="_GoBack"/>
-      <w:r>
-        <w:rPr>
-          <w:b/>
-        </w:rPr>
-        <w:t>¿Es posible comprar créditos?</w:t>
-      </w:r>
-    </w:p>
-    <w:bookmarkEnd w:id="0"/>
-    <w:p>
-      <w:pPr>
-        <w:pStyle w:val="Prrafodelista"/>
-      </w:pPr>
-      <w:r>
-        <w:t>Si, el cliente p</w:t>
-      </w:r>
-      <w:r>
-        <w:t xml:space="preserve">uede comprar </w:t>
-      </w:r>
-      <w:proofErr w:type="spellStart"/>
-      <w:r>
-        <w:t>creditos</w:t>
-      </w:r>
-      <w:proofErr w:type="spellEnd"/>
-      <w:r>
-        <w:t>.</w:t>
+      <w:bookmarkEnd w:id="0"/>
+      <w:r>
+        <w:rPr>
+          <w:b/>
+        </w:rPr>
+        <w:t>El cliente podrá marcar residencias como sus favoritas para tener un rápido acceso a las mismas?</w:t>
       </w:r>
     </w:p>
     <w:sectPr>
@@ -901,7 +1195,7 @@
   <w:abstractNum w:abstractNumId="1" w15:restartNumberingAfterBreak="0">
     <w:nsid w:val="27564217"/>
     <w:multiLevelType w:val="hybridMultilevel"/>
-    <w:tmpl w:val="DFA8E9E8"/>
+    <w:tmpl w:val="AD30A76C"/>
     <w:lvl w:ilvl="0" w:tplc="0409000F">
       <w:start w:val="1"/>
       <w:numFmt w:val="decimal"/>

</xml_diff>